<commit_message>
Added relevant mailing lists for recruitment emails.
</commit_message>
<xml_diff>
--- a/Resources/DAQ-Electrical Lead Responsibilities.docx
+++ b/Resources/DAQ-Electrical Lead Responsibilities.docx
@@ -86,6 +86,51 @@
     </w:p>
     <w:p>
       <w:r>
+        <w:t>An example recruitment email can be found in DAQ&gt;Resources&gt;</w:t>
+      </w:r>
+      <w:proofErr w:type="spellStart"/>
+      <w:r>
+        <w:t>NewStudents</w:t>
+      </w:r>
+      <w:proofErr w:type="spellEnd"/>
+      <w:r>
+        <w:t>.</w:t>
+      </w:r>
+    </w:p>
+    <w:p>
+      <w:r>
+        <w:t xml:space="preserve">The recruitment email for the ECE mailing list can be mailed directly to </w:t>
+      </w:r>
+      <w:hyperlink r:id="rId7" w:history="1">
+        <w:r>
+          <w:rPr>
+            <w:rStyle w:val="Hyperlink"/>
+          </w:rPr>
+          <w:t>news_ugrads@ece.gatech.edu</w:t>
+        </w:r>
+      </w:hyperlink>
+      <w:r>
+        <w:t xml:space="preserve"> </w:t>
+      </w:r>
+    </w:p>
+    <w:p>
+      <w:r>
+        <w:t xml:space="preserve">The recruitment email for the CS mailing list is </w:t>
+      </w:r>
+      <w:hyperlink r:id="rId8" w:history="1">
+        <w:r>
+          <w:rPr>
+            <w:rStyle w:val="Hyperlink"/>
+          </w:rPr>
+          <w:t>cc-newsandevents@lists.gatech.edu</w:t>
+        </w:r>
+      </w:hyperlink>
+      <w:r>
+        <w:t xml:space="preserve"> </w:t>
+      </w:r>
+    </w:p>
+    <w:p>
+      <w:r>
         <w:t>This team has also had a lot of success with word-of-mouth style recruiting, so make sure people know to ask their friends to join too!</w:t>
       </w:r>
     </w:p>
@@ -140,64 +185,7 @@
         <w:t>make sure all the settings are correct for purchasing. The Gmail account should also be frequently checked shortly after a purchase because sometimes JLCPCB will send emails with inquiries if they have any questions about the manufacturing process for your PCBs. Make sure that the team/business lead knows what shipping method you would like. Generally, DHL might be preferred because it is usually around $18 for 3-4-day shipping vs. standard shipping which is like $9 for 22-30-day shipping.</w:t>
       </w:r>
     </w:p>
-    <w:p>
-      <w:pPr>
-        <w:spacing w:after="0"/>
-        <w:rPr>
-          <w:b/>
-          <w:bCs/>
-        </w:rPr>
-      </w:pPr>
-      <w:r>
-        <w:rPr>
-          <w:b/>
-          <w:bCs/>
-        </w:rPr>
-        <w:t>GTOR Gmail Account</w:t>
-      </w:r>
-    </w:p>
-    <w:p>
-      <w:pPr>
-        <w:spacing w:after="0"/>
-      </w:pPr>
-      <w:r>
-        <w:t>Login:</w:t>
-      </w:r>
-    </w:p>
-    <w:p>
-      <w:r>
-        <w:t>Password:</w:t>
-      </w:r>
-    </w:p>
-    <w:p>
-      <w:pPr>
-        <w:spacing w:after="0"/>
-        <w:rPr>
-          <w:b/>
-          <w:bCs/>
-        </w:rPr>
-      </w:pPr>
-      <w:r>
-        <w:rPr>
-          <w:b/>
-          <w:bCs/>
-        </w:rPr>
-        <w:t>JLCPCB Account</w:t>
-      </w:r>
-    </w:p>
-    <w:p>
-      <w:pPr>
-        <w:spacing w:after="0"/>
-      </w:pPr>
-      <w:r>
-        <w:t>Login:</w:t>
-      </w:r>
-    </w:p>
-    <w:p>
-      <w:r>
-        <w:t>Password:</w:t>
-      </w:r>
-    </w:p>
+    <w:p/>
     <w:p>
       <w:pPr>
         <w:pStyle w:val="Heading2"/>
@@ -634,8 +622,8 @@
       </w:r>
     </w:p>
     <w:sectPr>
-      <w:headerReference w:type="default" r:id="rId7"/>
-      <w:footerReference w:type="default" r:id="rId8"/>
+      <w:headerReference w:type="default" r:id="rId9"/>
+      <w:footerReference w:type="default" r:id="rId10"/>
       <w:pgSz w:w="12240" w:h="15840"/>
       <w:pgMar w:top="1440" w:right="1440" w:bottom="1440" w:left="1440" w:header="720" w:footer="720" w:gutter="0"/>
       <w:cols w:space="720"/>
@@ -1503,6 +1491,29 @@
     <w:uiPriority w:val="99"/>
     <w:rsid w:val="00E93DEC"/>
   </w:style>
+  <w:style w:type="character" w:styleId="Hyperlink">
+    <w:name w:val="Hyperlink"/>
+    <w:basedOn w:val="DefaultParagraphFont"/>
+    <w:uiPriority w:val="99"/>
+    <w:unhideWhenUsed/>
+    <w:rsid w:val="00E650CD"/>
+    <w:rPr>
+      <w:color w:val="0563C1" w:themeColor="hyperlink"/>
+      <w:u w:val="single"/>
+    </w:rPr>
+  </w:style>
+  <w:style w:type="character" w:styleId="UnresolvedMention">
+    <w:name w:val="Unresolved Mention"/>
+    <w:basedOn w:val="DefaultParagraphFont"/>
+    <w:uiPriority w:val="99"/>
+    <w:semiHidden/>
+    <w:unhideWhenUsed/>
+    <w:rsid w:val="00E650CD"/>
+    <w:rPr>
+      <w:color w:val="605E5C"/>
+      <w:shd w:val="clear" w:color="auto" w:fill="E1DFDD"/>
+    </w:rPr>
+  </w:style>
 </w:styles>
 </file>
 

</xml_diff>